<commit_message>
Adding code screenshots in the documentation and code file is added
</commit_message>
<xml_diff>
--- a/Hari_Panjwani_Section_1_Assignment_1/Documentation Assignment 1.docx
+++ b/Hari_Panjwani_Section_1_Assignment_1/Documentation Assignment 1.docx
@@ -1911,10 +1911,7 @@
       </w:pPr>
       <w:r>
         <w:lastRenderedPageBreak/>
-        <w:t>After you install Cygwin, navigate to the C:\cygwin directory, open the Cygwin.bat file in edit mode using any editor, and add the following line</w:t>
-      </w:r>
-      <w:r>
-        <w:t xml:space="preserve"> before invoking the bash shell</w:t>
+        <w:t>After you install Cygwin, navigate to the C:\cygwin directory, open the Cygwin.bat file in edit mode using any editor, and add the following line before invoking the bash shell</w:t>
       </w:r>
     </w:p>
     <w:p>
@@ -3094,19 +3091,7 @@
         <w:rPr>
           <w:color w:val="000000"/>
         </w:rPr>
-        <w:t>saksh</w:t>
-      </w:r>
-      <w:r>
-        <w:rPr>
-          <w:color w:val="000000"/>
-        </w:rPr>
-        <w:t>@</w:t>
-      </w:r>
-      <w:r>
-        <w:rPr>
-          <w:color w:val="000000"/>
-        </w:rPr>
-        <w:t>Saksh</w:t>
+        <w:t>saksh@Saksh</w:t>
       </w:r>
       <w:proofErr w:type="spellEnd"/>
     </w:p>
@@ -3510,7 +3495,7 @@
           <w:szCs w:val="22"/>
         </w:rPr>
       </w:pPr>
-      <w:hyperlink r:id="rId40" w:history="1">
+      <w:hyperlink r:id="rId40" w:anchor="EMBSC340" w:history="1">
         <w:r>
           <w:rPr>
             <w:rStyle w:val="Hyperlink"/>
@@ -7136,16 +7121,7 @@
           <w:sz w:val="22"/>
           <w:szCs w:val="22"/>
         </w:rPr>
-        <w:t>Java™ must be installed</w:t>
-      </w:r>
-      <w:r>
-        <w:rPr>
-          <w:rFonts w:asciiTheme="minorHAnsi" w:hAnsiTheme="minorHAnsi" w:cstheme="minorHAnsi"/>
-          <w:color w:val="000000"/>
-          <w:sz w:val="22"/>
-          <w:szCs w:val="22"/>
-        </w:rPr>
-        <w:t>.</w:t>
+        <w:t>Java™ must be installed.</w:t>
       </w:r>
     </w:p>
     <w:p>
@@ -7201,16 +7177,7 @@
           <w:sz w:val="22"/>
           <w:szCs w:val="22"/>
         </w:rPr>
-        <w:t xml:space="preserve"> must be running to use the Hadoop scripts th</w:t>
-      </w:r>
-      <w:r>
-        <w:rPr>
-          <w:rFonts w:asciiTheme="minorHAnsi" w:hAnsiTheme="minorHAnsi" w:cstheme="minorHAnsi"/>
-          <w:color w:val="000000"/>
-          <w:sz w:val="22"/>
-          <w:szCs w:val="22"/>
-        </w:rPr>
-        <w:t>at manage remote Hadoop daemons.</w:t>
+        <w:t xml:space="preserve"> must be running to use the Hadoop scripts that manage remote Hadoop daemons.</w:t>
       </w:r>
     </w:p>
     <w:p>
@@ -7625,27 +7592,7 @@
           <w:sz w:val="22"/>
           <w:szCs w:val="22"/>
         </w:rPr>
-        <w:t>/Hadoop/</w:t>
-      </w:r>
-      <w:r>
-        <w:rPr>
-          <w:rFonts w:asciiTheme="minorHAnsi" w:hAnsiTheme="minorHAnsi" w:cstheme="minorHAnsi"/>
-          <w:b/>
-          <w:color w:val="000000"/>
-          <w:sz w:val="22"/>
-          <w:szCs w:val="22"/>
-        </w:rPr>
-        <w:t>hdfs-</w:t>
-      </w:r>
-      <w:r>
-        <w:rPr>
-          <w:rFonts w:asciiTheme="minorHAnsi" w:hAnsiTheme="minorHAnsi" w:cstheme="minorHAnsi"/>
-          <w:b/>
-          <w:color w:val="000000"/>
-          <w:sz w:val="22"/>
-          <w:szCs w:val="22"/>
-        </w:rPr>
-        <w:t>site.xml</w:t>
+        <w:t>/Hadoop/hdfs-site.xml</w:t>
       </w:r>
       <w:r>
         <w:rPr>
@@ -8624,17 +8571,8 @@
           <w:rFonts w:eastAsia="Times New Roman" w:cstheme="minorHAnsi"/>
           <w:color w:val="000000"/>
         </w:rPr>
-        <w:t xml:space="preserve"> it is available </w:t>
-      </w:r>
-      <w:proofErr w:type="spellStart"/>
-      <w:r>
-        <w:rPr>
-          <w:rFonts w:eastAsia="Times New Roman" w:cstheme="minorHAnsi"/>
-          <w:color w:val="000000"/>
-        </w:rPr>
-        <w:t>at:</w:t>
-      </w:r>
-      <w:proofErr w:type="spellEnd"/>
+        <w:t xml:space="preserve"> it is available at:</w:t>
+      </w:r>
     </w:p>
     <w:p>
       <w:pPr>
@@ -9449,25 +9387,7 @@
           <w:sz w:val="20"/>
           <w:szCs w:val="20"/>
         </w:rPr>
-        <w:t>sbin/start-</w:t>
-      </w:r>
-      <w:r>
-        <w:rPr>
-          <w:rFonts w:ascii="Courier New" w:eastAsia="Times New Roman" w:hAnsi="Courier New" w:cs="Courier New"/>
-          <w:color w:val="000000"/>
-          <w:sz w:val="20"/>
-          <w:szCs w:val="20"/>
-        </w:rPr>
-        <w:t>yarn</w:t>
-      </w:r>
-      <w:r>
-        <w:rPr>
-          <w:rFonts w:ascii="Courier New" w:eastAsia="Times New Roman" w:hAnsi="Courier New" w:cs="Courier New"/>
-          <w:color w:val="000000"/>
-          <w:sz w:val="20"/>
-          <w:szCs w:val="20"/>
-        </w:rPr>
-        <w:t>.sh</w:t>
+        <w:t>sbin/start-yarn.sh</w:t>
       </w:r>
     </w:p>
     <w:p>
@@ -9532,17 +9452,8 @@
           <w:rFonts w:eastAsia="Times New Roman" w:cstheme="minorHAnsi"/>
           <w:color w:val="000000"/>
         </w:rPr>
-        <w:t xml:space="preserve"> it is available </w:t>
-      </w:r>
-      <w:proofErr w:type="spellStart"/>
-      <w:r>
-        <w:rPr>
-          <w:rFonts w:eastAsia="Times New Roman" w:cstheme="minorHAnsi"/>
-          <w:color w:val="000000"/>
-        </w:rPr>
-        <w:t>at:</w:t>
-      </w:r>
-      <w:proofErr w:type="spellEnd"/>
+        <w:t xml:space="preserve"> it is available at:</w:t>
+      </w:r>
     </w:p>
     <w:p>
       <w:pPr>
@@ -9751,25 +9662,7 @@
           <w:sz w:val="20"/>
           <w:szCs w:val="20"/>
         </w:rPr>
-        <w:t>sbin/</w:t>
-      </w:r>
-      <w:r>
-        <w:rPr>
-          <w:rFonts w:ascii="Courier New" w:eastAsia="Times New Roman" w:hAnsi="Courier New" w:cs="Courier New"/>
-          <w:color w:val="000000"/>
-          <w:sz w:val="20"/>
-          <w:szCs w:val="20"/>
-        </w:rPr>
-        <w:t>stop</w:t>
-      </w:r>
-      <w:r>
-        <w:rPr>
-          <w:rFonts w:ascii="Courier New" w:eastAsia="Times New Roman" w:hAnsi="Courier New" w:cs="Courier New"/>
-          <w:color w:val="000000"/>
-          <w:sz w:val="20"/>
-          <w:szCs w:val="20"/>
-        </w:rPr>
-        <w:t>-yarn.sh</w:t>
+        <w:t>sbin/stop-yarn.sh</w:t>
       </w:r>
     </w:p>
     <w:p>
@@ -9785,8 +9678,6 @@
           <w:u w:val="single"/>
         </w:rPr>
       </w:pPr>
-      <w:bookmarkStart w:id="0" w:name="_GoBack"/>
-      <w:bookmarkEnd w:id="0"/>
     </w:p>
     <w:p>
       <w:pPr>
@@ -9939,6 +9830,20 @@
         <w:jc w:val="both"/>
         <w:rPr>
           <w:rFonts w:asciiTheme="minorHAnsi" w:hAnsiTheme="minorHAnsi" w:cstheme="minorHAnsi"/>
+          <w:b/>
+          <w:color w:val="000000"/>
+          <w:sz w:val="22"/>
+          <w:szCs w:val="22"/>
+        </w:rPr>
+      </w:pPr>
+    </w:p>
+    <w:p>
+      <w:pPr>
+        <w:pStyle w:val="HTMLPreformatted"/>
+        <w:ind w:left="360"/>
+        <w:jc w:val="both"/>
+        <w:rPr>
+          <w:rFonts w:asciiTheme="minorHAnsi" w:hAnsiTheme="minorHAnsi" w:cstheme="minorHAnsi"/>
           <w:color w:val="000000"/>
           <w:sz w:val="22"/>
           <w:szCs w:val="22"/>
@@ -10011,13 +9916,711 @@
         <w:t xml:space="preserve"> Explained every part of the code in the comment and the process I followed.</w:t>
       </w:r>
     </w:p>
+    <w:p>
+      <w:pPr>
+        <w:pStyle w:val="HTMLPreformatted"/>
+        <w:ind w:left="360"/>
+        <w:jc w:val="both"/>
+        <w:rPr>
+          <w:rFonts w:asciiTheme="minorHAnsi" w:hAnsiTheme="minorHAnsi" w:cstheme="minorHAnsi"/>
+          <w:sz w:val="22"/>
+          <w:szCs w:val="22"/>
+        </w:rPr>
+      </w:pPr>
+    </w:p>
+    <w:p>
+      <w:pPr>
+        <w:pStyle w:val="HTMLPreformatted"/>
+        <w:ind w:left="720"/>
+        <w:jc w:val="both"/>
+        <w:rPr>
+          <w:rFonts w:asciiTheme="minorHAnsi" w:hAnsiTheme="minorHAnsi" w:cstheme="minorHAnsi"/>
+          <w:color w:val="000000"/>
+          <w:sz w:val="22"/>
+          <w:szCs w:val="22"/>
+        </w:rPr>
+      </w:pPr>
+    </w:p>
+    <w:p>
+      <w:pPr>
+        <w:pStyle w:val="HTMLPreformatted"/>
+        <w:ind w:left="720"/>
+        <w:jc w:val="both"/>
+        <w:rPr>
+          <w:rFonts w:asciiTheme="minorHAnsi" w:hAnsiTheme="minorHAnsi" w:cstheme="minorHAnsi"/>
+          <w:color w:val="000000"/>
+          <w:sz w:val="22"/>
+          <w:szCs w:val="22"/>
+        </w:rPr>
+      </w:pPr>
+    </w:p>
+    <w:p>
+      <w:pPr>
+        <w:pStyle w:val="HTMLPreformatted"/>
+        <w:numPr>
+          <w:ilvl w:val="0"/>
+          <w:numId w:val="20"/>
+        </w:numPr>
+        <w:jc w:val="both"/>
+        <w:rPr>
+          <w:rFonts w:asciiTheme="minorHAnsi" w:hAnsiTheme="minorHAnsi" w:cstheme="minorHAnsi"/>
+          <w:color w:val="000000"/>
+          <w:sz w:val="22"/>
+          <w:szCs w:val="22"/>
+        </w:rPr>
+      </w:pPr>
+      <w:r>
+        <w:rPr>
+          <w:rFonts w:asciiTheme="minorHAnsi" w:hAnsiTheme="minorHAnsi" w:cstheme="minorHAnsi"/>
+          <w:sz w:val="22"/>
+          <w:szCs w:val="22"/>
+        </w:rPr>
+        <w:lastRenderedPageBreak/>
+        <w:t>Prime Number Transformation and First 10 prime numbers</w:t>
+      </w:r>
+    </w:p>
+    <w:p>
+      <w:pPr>
+        <w:pStyle w:val="HTMLPreformatted"/>
+        <w:ind w:left="720"/>
+        <w:jc w:val="both"/>
+        <w:rPr>
+          <w:rFonts w:asciiTheme="minorHAnsi" w:hAnsiTheme="minorHAnsi" w:cstheme="minorHAnsi"/>
+          <w:color w:val="000000"/>
+          <w:sz w:val="22"/>
+          <w:szCs w:val="22"/>
+        </w:rPr>
+      </w:pPr>
+    </w:p>
+    <w:p>
+      <w:pPr>
+        <w:pStyle w:val="HTMLPreformatted"/>
+        <w:ind w:left="720"/>
+        <w:jc w:val="both"/>
+        <w:rPr>
+          <w:rFonts w:asciiTheme="minorHAnsi" w:hAnsiTheme="minorHAnsi" w:cstheme="minorHAnsi"/>
+          <w:color w:val="000000"/>
+          <w:sz w:val="22"/>
+          <w:szCs w:val="22"/>
+        </w:rPr>
+      </w:pPr>
+      <w:r>
+        <w:rPr>
+          <w:noProof/>
+        </w:rPr>
+        <w:drawing>
+          <wp:inline distT="0" distB="0" distL="0" distR="0" wp14:anchorId="2501DD5A" wp14:editId="5FF4ABBE">
+            <wp:extent cx="5943600" cy="2128520"/>
+            <wp:effectExtent l="0" t="0" r="0" b="5080"/>
+            <wp:docPr id="13" name="Picture 13"/>
+            <wp:cNvGraphicFramePr>
+              <a:graphicFrameLocks xmlns:a="http://schemas.openxmlformats.org/drawingml/2006/main" noChangeAspect="1"/>
+            </wp:cNvGraphicFramePr>
+            <a:graphic xmlns:a="http://schemas.openxmlformats.org/drawingml/2006/main">
+              <a:graphicData uri="http://schemas.openxmlformats.org/drawingml/2006/picture">
+                <pic:pic xmlns:pic="http://schemas.openxmlformats.org/drawingml/2006/picture">
+                  <pic:nvPicPr>
+                    <pic:cNvPr id="1" name=""/>
+                    <pic:cNvPicPr/>
+                  </pic:nvPicPr>
+                  <pic:blipFill>
+                    <a:blip r:embed="rId61"/>
+                    <a:stretch>
+                      <a:fillRect/>
+                    </a:stretch>
+                  </pic:blipFill>
+                  <pic:spPr>
+                    <a:xfrm>
+                      <a:off x="0" y="0"/>
+                      <a:ext cx="5943600" cy="2128520"/>
+                    </a:xfrm>
+                    <a:prstGeom prst="rect">
+                      <a:avLst/>
+                    </a:prstGeom>
+                  </pic:spPr>
+                </pic:pic>
+              </a:graphicData>
+            </a:graphic>
+          </wp:inline>
+        </w:drawing>
+      </w:r>
+    </w:p>
+    <w:p>
+      <w:pPr>
+        <w:pStyle w:val="HTMLPreformatted"/>
+        <w:ind w:left="720"/>
+        <w:jc w:val="both"/>
+        <w:rPr>
+          <w:rFonts w:asciiTheme="minorHAnsi" w:hAnsiTheme="minorHAnsi" w:cstheme="minorHAnsi"/>
+          <w:color w:val="000000"/>
+          <w:sz w:val="22"/>
+          <w:szCs w:val="22"/>
+        </w:rPr>
+      </w:pPr>
+    </w:p>
+    <w:p>
+      <w:pPr>
+        <w:pStyle w:val="HTMLPreformatted"/>
+        <w:numPr>
+          <w:ilvl w:val="0"/>
+          <w:numId w:val="20"/>
+        </w:numPr>
+        <w:jc w:val="both"/>
+        <w:rPr>
+          <w:rFonts w:asciiTheme="minorHAnsi" w:hAnsiTheme="minorHAnsi" w:cstheme="minorHAnsi"/>
+          <w:color w:val="000000"/>
+          <w:sz w:val="22"/>
+          <w:szCs w:val="22"/>
+        </w:rPr>
+      </w:pPr>
+      <w:r>
+        <w:rPr>
+          <w:rFonts w:asciiTheme="minorHAnsi" w:hAnsiTheme="minorHAnsi" w:cstheme="minorHAnsi"/>
+          <w:color w:val="000000"/>
+          <w:sz w:val="22"/>
+          <w:szCs w:val="22"/>
+        </w:rPr>
+        <w:t>10001</w:t>
+      </w:r>
+      <w:r>
+        <w:rPr>
+          <w:rFonts w:asciiTheme="minorHAnsi" w:hAnsiTheme="minorHAnsi" w:cstheme="minorHAnsi"/>
+          <w:color w:val="000000"/>
+          <w:sz w:val="22"/>
+          <w:szCs w:val="22"/>
+          <w:vertAlign w:val="superscript"/>
+        </w:rPr>
+        <w:t>st</w:t>
+      </w:r>
+      <w:r>
+        <w:rPr>
+          <w:rFonts w:asciiTheme="minorHAnsi" w:hAnsiTheme="minorHAnsi" w:cstheme="minorHAnsi"/>
+          <w:color w:val="000000"/>
+          <w:sz w:val="22"/>
+          <w:szCs w:val="22"/>
+        </w:rPr>
+        <w:t xml:space="preserve"> prime number</w:t>
+      </w:r>
+    </w:p>
+    <w:p>
+      <w:pPr>
+        <w:pStyle w:val="HTMLPreformatted"/>
+        <w:ind w:left="720"/>
+        <w:jc w:val="both"/>
+        <w:rPr>
+          <w:rFonts w:asciiTheme="minorHAnsi" w:hAnsiTheme="minorHAnsi" w:cstheme="minorHAnsi"/>
+          <w:color w:val="000000"/>
+          <w:sz w:val="22"/>
+          <w:szCs w:val="22"/>
+        </w:rPr>
+      </w:pPr>
+    </w:p>
+    <w:p>
+      <w:pPr>
+        <w:pStyle w:val="HTMLPreformatted"/>
+        <w:ind w:left="720"/>
+        <w:jc w:val="both"/>
+        <w:rPr>
+          <w:rFonts w:asciiTheme="minorHAnsi" w:hAnsiTheme="minorHAnsi" w:cstheme="minorHAnsi"/>
+          <w:color w:val="000000"/>
+          <w:sz w:val="22"/>
+          <w:szCs w:val="22"/>
+        </w:rPr>
+      </w:pPr>
+      <w:r>
+        <w:rPr>
+          <w:noProof/>
+        </w:rPr>
+        <w:drawing>
+          <wp:inline distT="0" distB="0" distL="0" distR="0" wp14:anchorId="176C1BE5" wp14:editId="0AED7E21">
+            <wp:extent cx="5943600" cy="1000760"/>
+            <wp:effectExtent l="0" t="0" r="0" b="8890"/>
+            <wp:docPr id="40" name="Picture 40"/>
+            <wp:cNvGraphicFramePr>
+              <a:graphicFrameLocks xmlns:a="http://schemas.openxmlformats.org/drawingml/2006/main" noChangeAspect="1"/>
+            </wp:cNvGraphicFramePr>
+            <a:graphic xmlns:a="http://schemas.openxmlformats.org/drawingml/2006/main">
+              <a:graphicData uri="http://schemas.openxmlformats.org/drawingml/2006/picture">
+                <pic:pic xmlns:pic="http://schemas.openxmlformats.org/drawingml/2006/picture">
+                  <pic:nvPicPr>
+                    <pic:cNvPr id="1" name=""/>
+                    <pic:cNvPicPr/>
+                  </pic:nvPicPr>
+                  <pic:blipFill>
+                    <a:blip r:embed="rId62"/>
+                    <a:stretch>
+                      <a:fillRect/>
+                    </a:stretch>
+                  </pic:blipFill>
+                  <pic:spPr>
+                    <a:xfrm>
+                      <a:off x="0" y="0"/>
+                      <a:ext cx="5943600" cy="1000760"/>
+                    </a:xfrm>
+                    <a:prstGeom prst="rect">
+                      <a:avLst/>
+                    </a:prstGeom>
+                  </pic:spPr>
+                </pic:pic>
+              </a:graphicData>
+            </a:graphic>
+          </wp:inline>
+        </w:drawing>
+      </w:r>
+    </w:p>
+    <w:p>
+      <w:pPr>
+        <w:pStyle w:val="HTMLPreformatted"/>
+        <w:ind w:left="720"/>
+        <w:jc w:val="both"/>
+        <w:rPr>
+          <w:rFonts w:asciiTheme="minorHAnsi" w:hAnsiTheme="minorHAnsi" w:cstheme="minorHAnsi"/>
+          <w:color w:val="000000"/>
+          <w:sz w:val="22"/>
+          <w:szCs w:val="22"/>
+        </w:rPr>
+      </w:pPr>
+    </w:p>
+    <w:p>
+      <w:pPr>
+        <w:pStyle w:val="HTMLPreformatted"/>
+        <w:numPr>
+          <w:ilvl w:val="0"/>
+          <w:numId w:val="20"/>
+        </w:numPr>
+        <w:jc w:val="both"/>
+        <w:rPr>
+          <w:rFonts w:asciiTheme="minorHAnsi" w:hAnsiTheme="minorHAnsi" w:cstheme="minorHAnsi"/>
+          <w:color w:val="000000"/>
+          <w:sz w:val="22"/>
+          <w:szCs w:val="22"/>
+        </w:rPr>
+      </w:pPr>
+      <w:proofErr w:type="spellStart"/>
+      <w:r>
+        <w:rPr>
+          <w:rFonts w:asciiTheme="minorHAnsi" w:hAnsiTheme="minorHAnsi" w:cstheme="minorHAnsi"/>
+          <w:color w:val="000000"/>
+          <w:sz w:val="22"/>
+          <w:szCs w:val="22"/>
+        </w:rPr>
+        <w:t>Primonacci</w:t>
+      </w:r>
+      <w:proofErr w:type="spellEnd"/>
+      <w:r>
+        <w:rPr>
+          <w:rFonts w:asciiTheme="minorHAnsi" w:hAnsiTheme="minorHAnsi" w:cstheme="minorHAnsi"/>
+          <w:color w:val="000000"/>
+          <w:sz w:val="22"/>
+          <w:szCs w:val="22"/>
+        </w:rPr>
+        <w:t xml:space="preserve"> Transformation and first 20 </w:t>
+      </w:r>
+      <w:proofErr w:type="spellStart"/>
+      <w:r>
+        <w:rPr>
+          <w:rFonts w:asciiTheme="minorHAnsi" w:hAnsiTheme="minorHAnsi" w:cstheme="minorHAnsi"/>
+          <w:color w:val="000000"/>
+          <w:sz w:val="22"/>
+          <w:szCs w:val="22"/>
+        </w:rPr>
+        <w:t>primonacci</w:t>
+      </w:r>
+      <w:proofErr w:type="spellEnd"/>
+      <w:r>
+        <w:rPr>
+          <w:rFonts w:asciiTheme="minorHAnsi" w:hAnsiTheme="minorHAnsi" w:cstheme="minorHAnsi"/>
+          <w:color w:val="000000"/>
+          <w:sz w:val="22"/>
+          <w:szCs w:val="22"/>
+        </w:rPr>
+        <w:t xml:space="preserve"> number</w:t>
+      </w:r>
+    </w:p>
+    <w:p>
+      <w:pPr>
+        <w:pStyle w:val="HTMLPreformatted"/>
+        <w:ind w:left="720"/>
+        <w:jc w:val="both"/>
+        <w:rPr>
+          <w:rFonts w:asciiTheme="minorHAnsi" w:hAnsiTheme="minorHAnsi" w:cstheme="minorHAnsi"/>
+          <w:color w:val="000000"/>
+          <w:sz w:val="22"/>
+          <w:szCs w:val="22"/>
+        </w:rPr>
+      </w:pPr>
+      <w:r>
+        <w:rPr>
+          <w:rFonts w:asciiTheme="minorHAnsi" w:hAnsiTheme="minorHAnsi" w:cstheme="minorHAnsi"/>
+          <w:color w:val="000000"/>
+          <w:sz w:val="22"/>
+          <w:szCs w:val="22"/>
+        </w:rPr>
+        <w:tab/>
+      </w:r>
+      <w:r>
+        <w:rPr>
+          <w:noProof/>
+        </w:rPr>
+        <w:drawing>
+          <wp:inline distT="0" distB="0" distL="0" distR="0" wp14:anchorId="064DC823" wp14:editId="1A878371">
+            <wp:extent cx="5943600" cy="3147060"/>
+            <wp:effectExtent l="0" t="0" r="0" b="0"/>
+            <wp:docPr id="41" name="Picture 41"/>
+            <wp:cNvGraphicFramePr>
+              <a:graphicFrameLocks xmlns:a="http://schemas.openxmlformats.org/drawingml/2006/main" noChangeAspect="1"/>
+            </wp:cNvGraphicFramePr>
+            <a:graphic xmlns:a="http://schemas.openxmlformats.org/drawingml/2006/main">
+              <a:graphicData uri="http://schemas.openxmlformats.org/drawingml/2006/picture">
+                <pic:pic xmlns:pic="http://schemas.openxmlformats.org/drawingml/2006/picture">
+                  <pic:nvPicPr>
+                    <pic:cNvPr id="1" name=""/>
+                    <pic:cNvPicPr/>
+                  </pic:nvPicPr>
+                  <pic:blipFill>
+                    <a:blip r:embed="rId63"/>
+                    <a:stretch>
+                      <a:fillRect/>
+                    </a:stretch>
+                  </pic:blipFill>
+                  <pic:spPr>
+                    <a:xfrm>
+                      <a:off x="0" y="0"/>
+                      <a:ext cx="5943600" cy="3147060"/>
+                    </a:xfrm>
+                    <a:prstGeom prst="rect">
+                      <a:avLst/>
+                    </a:prstGeom>
+                  </pic:spPr>
+                </pic:pic>
+              </a:graphicData>
+            </a:graphic>
+          </wp:inline>
+        </w:drawing>
+      </w:r>
+    </w:p>
+    <w:p>
+      <w:pPr>
+        <w:pStyle w:val="HTMLPreformatted"/>
+        <w:ind w:left="720"/>
+        <w:jc w:val="both"/>
+        <w:rPr>
+          <w:rFonts w:asciiTheme="minorHAnsi" w:hAnsiTheme="minorHAnsi" w:cstheme="minorHAnsi"/>
+          <w:color w:val="000000"/>
+          <w:sz w:val="22"/>
+          <w:szCs w:val="22"/>
+        </w:rPr>
+      </w:pPr>
+    </w:p>
+    <w:p>
+      <w:pPr>
+        <w:pStyle w:val="HTMLPreformatted"/>
+        <w:ind w:left="720"/>
+        <w:jc w:val="both"/>
+        <w:rPr>
+          <w:rFonts w:asciiTheme="minorHAnsi" w:hAnsiTheme="minorHAnsi" w:cstheme="minorHAnsi"/>
+          <w:b/>
+          <w:color w:val="000000"/>
+          <w:sz w:val="22"/>
+          <w:szCs w:val="22"/>
+        </w:rPr>
+      </w:pPr>
+    </w:p>
+    <w:p>
+      <w:pPr>
+        <w:pStyle w:val="HTMLPreformatted"/>
+        <w:ind w:left="720"/>
+        <w:jc w:val="both"/>
+        <w:rPr>
+          <w:rFonts w:asciiTheme="minorHAnsi" w:hAnsiTheme="minorHAnsi" w:cstheme="minorHAnsi"/>
+          <w:b/>
+          <w:color w:val="000000"/>
+          <w:sz w:val="22"/>
+          <w:szCs w:val="22"/>
+        </w:rPr>
+      </w:pPr>
+    </w:p>
+    <w:p>
+      <w:pPr>
+        <w:pStyle w:val="HTMLPreformatted"/>
+        <w:ind w:left="720"/>
+        <w:jc w:val="both"/>
+        <w:rPr>
+          <w:rFonts w:asciiTheme="minorHAnsi" w:hAnsiTheme="minorHAnsi" w:cstheme="minorHAnsi"/>
+          <w:b/>
+          <w:color w:val="000000"/>
+          <w:sz w:val="22"/>
+          <w:szCs w:val="22"/>
+        </w:rPr>
+      </w:pPr>
+      <w:bookmarkStart w:id="0" w:name="_GoBack"/>
+      <w:bookmarkEnd w:id="0"/>
+      <w:r>
+        <w:rPr>
+          <w:rFonts w:asciiTheme="minorHAnsi" w:hAnsiTheme="minorHAnsi" w:cstheme="minorHAnsi"/>
+          <w:b/>
+          <w:color w:val="000000"/>
+          <w:sz w:val="22"/>
+          <w:szCs w:val="22"/>
+        </w:rPr>
+        <w:lastRenderedPageBreak/>
+        <w:t>Note</w:t>
+      </w:r>
+    </w:p>
+    <w:p>
+      <w:pPr>
+        <w:pStyle w:val="HTMLPreformatted"/>
+        <w:ind w:left="720"/>
+        <w:jc w:val="both"/>
+        <w:rPr>
+          <w:rFonts w:asciiTheme="minorHAnsi" w:hAnsiTheme="minorHAnsi" w:cstheme="minorHAnsi"/>
+          <w:color w:val="000000"/>
+          <w:sz w:val="22"/>
+          <w:szCs w:val="22"/>
+        </w:rPr>
+      </w:pPr>
+      <w:r>
+        <w:rPr>
+          <w:rFonts w:asciiTheme="minorHAnsi" w:hAnsiTheme="minorHAnsi" w:cstheme="minorHAnsi"/>
+          <w:color w:val="000000"/>
+          <w:sz w:val="22"/>
+          <w:szCs w:val="22"/>
+        </w:rPr>
+        <w:t>As you can observe due to out of range of int64, the transformation is not able to print the number after 12</w:t>
+      </w:r>
+      <w:r>
+        <w:rPr>
+          <w:rFonts w:asciiTheme="minorHAnsi" w:hAnsiTheme="minorHAnsi" w:cstheme="minorHAnsi"/>
+          <w:color w:val="000000"/>
+          <w:sz w:val="22"/>
+          <w:szCs w:val="22"/>
+          <w:vertAlign w:val="superscript"/>
+        </w:rPr>
+        <w:t>th</w:t>
+      </w:r>
+      <w:r>
+        <w:rPr>
+          <w:rFonts w:asciiTheme="minorHAnsi" w:hAnsiTheme="minorHAnsi" w:cstheme="minorHAnsi"/>
+          <w:color w:val="000000"/>
+          <w:sz w:val="22"/>
+          <w:szCs w:val="22"/>
+        </w:rPr>
+        <w:t xml:space="preserve"> number in the series. It is generation random numbers. Therefore, when you are printing 10001</w:t>
+      </w:r>
+      <w:r>
+        <w:rPr>
+          <w:rFonts w:asciiTheme="minorHAnsi" w:hAnsiTheme="minorHAnsi" w:cstheme="minorHAnsi"/>
+          <w:color w:val="000000"/>
+          <w:sz w:val="22"/>
+          <w:szCs w:val="22"/>
+          <w:vertAlign w:val="superscript"/>
+        </w:rPr>
+        <w:t>st</w:t>
+      </w:r>
+      <w:r>
+        <w:rPr>
+          <w:rFonts w:asciiTheme="minorHAnsi" w:hAnsiTheme="minorHAnsi" w:cstheme="minorHAnsi"/>
+          <w:color w:val="000000"/>
+          <w:sz w:val="22"/>
+          <w:szCs w:val="22"/>
+        </w:rPr>
+        <w:t xml:space="preserve"> number of </w:t>
+      </w:r>
+      <w:proofErr w:type="spellStart"/>
+      <w:r>
+        <w:rPr>
+          <w:rFonts w:asciiTheme="minorHAnsi" w:hAnsiTheme="minorHAnsi" w:cstheme="minorHAnsi"/>
+          <w:color w:val="000000"/>
+          <w:sz w:val="22"/>
+          <w:szCs w:val="22"/>
+        </w:rPr>
+        <w:t>primonacci</w:t>
+      </w:r>
+      <w:proofErr w:type="spellEnd"/>
+      <w:r>
+        <w:rPr>
+          <w:rFonts w:asciiTheme="minorHAnsi" w:hAnsiTheme="minorHAnsi" w:cstheme="minorHAnsi"/>
+          <w:color w:val="000000"/>
+          <w:sz w:val="22"/>
+          <w:szCs w:val="22"/>
+        </w:rPr>
+        <w:t xml:space="preserve"> series, it is giving a </w:t>
+      </w:r>
+      <w:proofErr w:type="gramStart"/>
+      <w:r>
+        <w:rPr>
+          <w:rFonts w:asciiTheme="minorHAnsi" w:hAnsiTheme="minorHAnsi" w:cstheme="minorHAnsi"/>
+          <w:color w:val="000000"/>
+          <w:sz w:val="22"/>
+          <w:szCs w:val="22"/>
+        </w:rPr>
+        <w:t>7 digit</w:t>
+      </w:r>
+      <w:proofErr w:type="gramEnd"/>
+      <w:r>
+        <w:rPr>
+          <w:rFonts w:asciiTheme="minorHAnsi" w:hAnsiTheme="minorHAnsi" w:cstheme="minorHAnsi"/>
+          <w:color w:val="000000"/>
+          <w:sz w:val="22"/>
+          <w:szCs w:val="22"/>
+        </w:rPr>
+        <w:t xml:space="preserve"> number which is a garbage or we can say as random number.</w:t>
+      </w:r>
+    </w:p>
+    <w:p>
+      <w:pPr>
+        <w:pStyle w:val="HTMLPreformatted"/>
+        <w:ind w:left="720"/>
+        <w:jc w:val="both"/>
+        <w:rPr>
+          <w:rFonts w:asciiTheme="minorHAnsi" w:hAnsiTheme="minorHAnsi" w:cstheme="minorHAnsi"/>
+          <w:color w:val="000000"/>
+          <w:sz w:val="22"/>
+          <w:szCs w:val="22"/>
+        </w:rPr>
+      </w:pPr>
+      <w:r>
+        <w:rPr>
+          <w:rFonts w:asciiTheme="minorHAnsi" w:hAnsiTheme="minorHAnsi" w:cstheme="minorHAnsi"/>
+          <w:color w:val="000000"/>
+          <w:sz w:val="22"/>
+          <w:szCs w:val="22"/>
+        </w:rPr>
+        <w:t xml:space="preserve"> </w:t>
+      </w:r>
+    </w:p>
+    <w:p>
+      <w:pPr>
+        <w:pStyle w:val="HTMLPreformatted"/>
+        <w:numPr>
+          <w:ilvl w:val="0"/>
+          <w:numId w:val="20"/>
+        </w:numPr>
+        <w:jc w:val="both"/>
+        <w:rPr>
+          <w:rFonts w:asciiTheme="minorHAnsi" w:hAnsiTheme="minorHAnsi" w:cstheme="minorHAnsi"/>
+          <w:color w:val="000000"/>
+          <w:sz w:val="22"/>
+          <w:szCs w:val="22"/>
+        </w:rPr>
+      </w:pPr>
+      <w:r>
+        <w:rPr>
+          <w:rFonts w:asciiTheme="minorHAnsi" w:hAnsiTheme="minorHAnsi" w:cstheme="minorHAnsi"/>
+          <w:color w:val="000000"/>
+          <w:sz w:val="22"/>
+          <w:szCs w:val="22"/>
+        </w:rPr>
+        <w:t>10001</w:t>
+      </w:r>
+      <w:r>
+        <w:rPr>
+          <w:rFonts w:asciiTheme="minorHAnsi" w:hAnsiTheme="minorHAnsi" w:cstheme="minorHAnsi"/>
+          <w:color w:val="000000"/>
+          <w:sz w:val="22"/>
+          <w:szCs w:val="22"/>
+          <w:vertAlign w:val="superscript"/>
+        </w:rPr>
+        <w:t>st</w:t>
+      </w:r>
+      <w:r>
+        <w:rPr>
+          <w:rFonts w:asciiTheme="minorHAnsi" w:hAnsiTheme="minorHAnsi" w:cstheme="minorHAnsi"/>
+          <w:color w:val="000000"/>
+          <w:sz w:val="22"/>
+          <w:szCs w:val="22"/>
+        </w:rPr>
+        <w:t xml:space="preserve"> </w:t>
+      </w:r>
+      <w:proofErr w:type="spellStart"/>
+      <w:r>
+        <w:rPr>
+          <w:rFonts w:asciiTheme="minorHAnsi" w:hAnsiTheme="minorHAnsi" w:cstheme="minorHAnsi"/>
+          <w:color w:val="000000"/>
+          <w:sz w:val="22"/>
+          <w:szCs w:val="22"/>
+        </w:rPr>
+        <w:t>primonacci</w:t>
+      </w:r>
+      <w:proofErr w:type="spellEnd"/>
+      <w:r>
+        <w:rPr>
+          <w:rFonts w:asciiTheme="minorHAnsi" w:hAnsiTheme="minorHAnsi" w:cstheme="minorHAnsi"/>
+          <w:color w:val="000000"/>
+          <w:sz w:val="22"/>
+          <w:szCs w:val="22"/>
+        </w:rPr>
+        <w:t xml:space="preserve"> number</w:t>
+      </w:r>
+    </w:p>
+    <w:p>
+      <w:pPr>
+        <w:pStyle w:val="HTMLPreformatted"/>
+        <w:jc w:val="both"/>
+        <w:rPr>
+          <w:rFonts w:asciiTheme="minorHAnsi" w:hAnsiTheme="minorHAnsi" w:cstheme="minorHAnsi"/>
+          <w:color w:val="000000"/>
+          <w:sz w:val="22"/>
+          <w:szCs w:val="22"/>
+        </w:rPr>
+      </w:pPr>
+      <w:r>
+        <w:rPr>
+          <w:rFonts w:asciiTheme="minorHAnsi" w:hAnsiTheme="minorHAnsi" w:cstheme="minorHAnsi"/>
+          <w:color w:val="000000"/>
+          <w:sz w:val="22"/>
+          <w:szCs w:val="22"/>
+        </w:rPr>
+        <w:tab/>
+      </w:r>
+      <w:r>
+        <w:rPr>
+          <w:noProof/>
+        </w:rPr>
+        <w:drawing>
+          <wp:inline distT="0" distB="0" distL="0" distR="0" wp14:anchorId="0A2A4F02" wp14:editId="133996C4">
+            <wp:extent cx="5943600" cy="690245"/>
+            <wp:effectExtent l="0" t="0" r="0" b="0"/>
+            <wp:docPr id="42" name="Picture 42"/>
+            <wp:cNvGraphicFramePr>
+              <a:graphicFrameLocks xmlns:a="http://schemas.openxmlformats.org/drawingml/2006/main" noChangeAspect="1"/>
+            </wp:cNvGraphicFramePr>
+            <a:graphic xmlns:a="http://schemas.openxmlformats.org/drawingml/2006/main">
+              <a:graphicData uri="http://schemas.openxmlformats.org/drawingml/2006/picture">
+                <pic:pic xmlns:pic="http://schemas.openxmlformats.org/drawingml/2006/picture">
+                  <pic:nvPicPr>
+                    <pic:cNvPr id="1" name=""/>
+                    <pic:cNvPicPr/>
+                  </pic:nvPicPr>
+                  <pic:blipFill>
+                    <a:blip r:embed="rId64"/>
+                    <a:stretch>
+                      <a:fillRect/>
+                    </a:stretch>
+                  </pic:blipFill>
+                  <pic:spPr>
+                    <a:xfrm>
+                      <a:off x="0" y="0"/>
+                      <a:ext cx="5943600" cy="690245"/>
+                    </a:xfrm>
+                    <a:prstGeom prst="rect">
+                      <a:avLst/>
+                    </a:prstGeom>
+                  </pic:spPr>
+                </pic:pic>
+              </a:graphicData>
+            </a:graphic>
+          </wp:inline>
+        </w:drawing>
+      </w:r>
+    </w:p>
     <w:sectPr>
-      <w:headerReference w:type="even" r:id="rId61"/>
-      <w:headerReference w:type="default" r:id="rId62"/>
-      <w:footerReference w:type="even" r:id="rId63"/>
-      <w:footerReference w:type="default" r:id="rId64"/>
-      <w:headerReference w:type="first" r:id="rId65"/>
-      <w:footerReference w:type="first" r:id="rId66"/>
+      <w:headerReference w:type="even" r:id="rId65"/>
+      <w:headerReference w:type="default" r:id="rId66"/>
+      <w:footerReference w:type="even" r:id="rId67"/>
+      <w:footerReference w:type="default" r:id="rId68"/>
+      <w:headerReference w:type="first" r:id="rId69"/>
+      <w:footerReference w:type="first" r:id="rId70"/>
       <w:pgSz w:w="12240" w:h="15840"/>
       <w:pgMar w:top="1440" w:right="1440" w:bottom="1440" w:left="1440" w:header="720" w:footer="720" w:gutter="0"/>
       <w:cols w:space="720"/>
@@ -11223,6 +11826,96 @@
     </w:lvl>
   </w:abstractNum>
   <w:abstractNum w:abstractNumId="12" w15:restartNumberingAfterBreak="0">
+    <w:nsid w:val="5AB40635"/>
+    <w:multiLevelType w:val="hybridMultilevel"/>
+    <w:tmpl w:val="D632EFFE"/>
+    <w:lvl w:ilvl="0" w:tplc="0409000F">
+      <w:start w:val="1"/>
+      <w:numFmt w:val="decimal"/>
+      <w:lvlText w:val="%1."/>
+      <w:lvlJc w:val="left"/>
+      <w:pPr>
+        <w:ind w:left="720" w:hanging="360"/>
+      </w:pPr>
+      <w:rPr>
+        <w:rFonts w:hint="default"/>
+        <w:color w:val="auto"/>
+      </w:rPr>
+    </w:lvl>
+    <w:lvl w:ilvl="1" w:tplc="04090019" w:tentative="1">
+      <w:start w:val="1"/>
+      <w:numFmt w:val="lowerLetter"/>
+      <w:lvlText w:val="%2."/>
+      <w:lvlJc w:val="left"/>
+      <w:pPr>
+        <w:ind w:left="1440" w:hanging="360"/>
+      </w:pPr>
+    </w:lvl>
+    <w:lvl w:ilvl="2" w:tplc="0409001B" w:tentative="1">
+      <w:start w:val="1"/>
+      <w:numFmt w:val="lowerRoman"/>
+      <w:lvlText w:val="%3."/>
+      <w:lvlJc w:val="right"/>
+      <w:pPr>
+        <w:ind w:left="2160" w:hanging="180"/>
+      </w:pPr>
+    </w:lvl>
+    <w:lvl w:ilvl="3" w:tplc="0409000F" w:tentative="1">
+      <w:start w:val="1"/>
+      <w:numFmt w:val="decimal"/>
+      <w:lvlText w:val="%4."/>
+      <w:lvlJc w:val="left"/>
+      <w:pPr>
+        <w:ind w:left="2880" w:hanging="360"/>
+      </w:pPr>
+    </w:lvl>
+    <w:lvl w:ilvl="4" w:tplc="04090019" w:tentative="1">
+      <w:start w:val="1"/>
+      <w:numFmt w:val="lowerLetter"/>
+      <w:lvlText w:val="%5."/>
+      <w:lvlJc w:val="left"/>
+      <w:pPr>
+        <w:ind w:left="3600" w:hanging="360"/>
+      </w:pPr>
+    </w:lvl>
+    <w:lvl w:ilvl="5" w:tplc="0409001B" w:tentative="1">
+      <w:start w:val="1"/>
+      <w:numFmt w:val="lowerRoman"/>
+      <w:lvlText w:val="%6."/>
+      <w:lvlJc w:val="right"/>
+      <w:pPr>
+        <w:ind w:left="4320" w:hanging="180"/>
+      </w:pPr>
+    </w:lvl>
+    <w:lvl w:ilvl="6" w:tplc="0409000F" w:tentative="1">
+      <w:start w:val="1"/>
+      <w:numFmt w:val="decimal"/>
+      <w:lvlText w:val="%7."/>
+      <w:lvlJc w:val="left"/>
+      <w:pPr>
+        <w:ind w:left="5040" w:hanging="360"/>
+      </w:pPr>
+    </w:lvl>
+    <w:lvl w:ilvl="7" w:tplc="04090019" w:tentative="1">
+      <w:start w:val="1"/>
+      <w:numFmt w:val="lowerLetter"/>
+      <w:lvlText w:val="%8."/>
+      <w:lvlJc w:val="left"/>
+      <w:pPr>
+        <w:ind w:left="5760" w:hanging="360"/>
+      </w:pPr>
+    </w:lvl>
+    <w:lvl w:ilvl="8" w:tplc="0409001B" w:tentative="1">
+      <w:start w:val="1"/>
+      <w:numFmt w:val="lowerRoman"/>
+      <w:lvlText w:val="%9."/>
+      <w:lvlJc w:val="right"/>
+      <w:pPr>
+        <w:ind w:left="6480" w:hanging="180"/>
+      </w:pPr>
+    </w:lvl>
+  </w:abstractNum>
+  <w:abstractNum w:abstractNumId="13" w15:restartNumberingAfterBreak="0">
     <w:nsid w:val="5C376F15"/>
     <w:multiLevelType w:val="hybridMultilevel"/>
     <w:tmpl w:val="D8944CEA"/>
@@ -11311,7 +12004,7 @@
       </w:pPr>
     </w:lvl>
   </w:abstractNum>
-  <w:abstractNum w:abstractNumId="13" w15:restartNumberingAfterBreak="0">
+  <w:abstractNum w:abstractNumId="14" w15:restartNumberingAfterBreak="0">
     <w:nsid w:val="5E2B7124"/>
     <w:multiLevelType w:val="multilevel"/>
     <w:tmpl w:val="7CA2CE96"/>
@@ -11460,7 +12153,7 @@
       </w:rPr>
     </w:lvl>
   </w:abstractNum>
-  <w:abstractNum w:abstractNumId="14" w15:restartNumberingAfterBreak="0">
+  <w:abstractNum w:abstractNumId="15" w15:restartNumberingAfterBreak="0">
     <w:nsid w:val="69A80EB9"/>
     <w:multiLevelType w:val="multilevel"/>
     <w:tmpl w:val="15943E98"/>
@@ -11609,7 +12302,7 @@
       </w:rPr>
     </w:lvl>
   </w:abstractNum>
-  <w:abstractNum w:abstractNumId="15" w15:restartNumberingAfterBreak="0">
+  <w:abstractNum w:abstractNumId="16" w15:restartNumberingAfterBreak="0">
     <w:nsid w:val="6A9F200D"/>
     <w:multiLevelType w:val="hybridMultilevel"/>
     <w:tmpl w:val="3600EC74"/>
@@ -11698,7 +12391,7 @@
       </w:pPr>
     </w:lvl>
   </w:abstractNum>
-  <w:abstractNum w:abstractNumId="16" w15:restartNumberingAfterBreak="0">
+  <w:abstractNum w:abstractNumId="17" w15:restartNumberingAfterBreak="0">
     <w:nsid w:val="7660146B"/>
     <w:multiLevelType w:val="multilevel"/>
     <w:tmpl w:val="12FA4128"/>
@@ -11847,7 +12540,7 @@
       </w:rPr>
     </w:lvl>
   </w:abstractNum>
-  <w:abstractNum w:abstractNumId="17" w15:restartNumberingAfterBreak="0">
+  <w:abstractNum w:abstractNumId="18" w15:restartNumberingAfterBreak="0">
     <w:nsid w:val="7E054C96"/>
     <w:multiLevelType w:val="hybridMultilevel"/>
     <w:tmpl w:val="92147906"/>
@@ -11936,7 +12629,7 @@
       </w:pPr>
     </w:lvl>
   </w:abstractNum>
-  <w:abstractNum w:abstractNumId="18" w15:restartNumberingAfterBreak="0">
+  <w:abstractNum w:abstractNumId="19" w15:restartNumberingAfterBreak="0">
     <w:nsid w:val="7FC738C8"/>
     <w:multiLevelType w:val="hybridMultilevel"/>
     <w:tmpl w:val="F9780426"/>
@@ -12044,7 +12737,7 @@
     <w:abstractNumId w:val="0"/>
   </w:num>
   <w:num w:numId="7">
-    <w:abstractNumId w:val="15"/>
+    <w:abstractNumId w:val="16"/>
   </w:num>
   <w:num w:numId="8">
     <w:abstractNumId w:val="6"/>
@@ -12062,25 +12755,28 @@
     <w:abstractNumId w:val="7"/>
   </w:num>
   <w:num w:numId="13">
-    <w:abstractNumId w:val="17"/>
+    <w:abstractNumId w:val="18"/>
   </w:num>
   <w:num w:numId="14">
     <w:abstractNumId w:val="3"/>
   </w:num>
   <w:num w:numId="15">
+    <w:abstractNumId w:val="15"/>
+  </w:num>
+  <w:num w:numId="16">
+    <w:abstractNumId w:val="19"/>
+  </w:num>
+  <w:num w:numId="17">
+    <w:abstractNumId w:val="13"/>
+  </w:num>
+  <w:num w:numId="18">
+    <w:abstractNumId w:val="17"/>
+  </w:num>
+  <w:num w:numId="19">
     <w:abstractNumId w:val="14"/>
   </w:num>
-  <w:num w:numId="16">
-    <w:abstractNumId w:val="18"/>
-  </w:num>
-  <w:num w:numId="17">
+  <w:num w:numId="20">
     <w:abstractNumId w:val="12"/>
-  </w:num>
-  <w:num w:numId="18">
-    <w:abstractNumId w:val="16"/>
-  </w:num>
-  <w:num w:numId="19">
-    <w:abstractNumId w:val="13"/>
   </w:num>
 </w:numbering>
 </file>
@@ -12484,6 +13180,7 @@
   <w:style w:type="character" w:default="1" w:styleId="DefaultParagraphFont">
     <w:name w:val="Default Paragraph Font"/>
     <w:uiPriority w:val="1"/>
+    <w:semiHidden/>
     <w:unhideWhenUsed/>
   </w:style>
   <w:style w:type="table" w:default="1" w:styleId="TableNormal">
@@ -12961,7 +13658,7 @@
 </file>
 
 <file path=customXml/itemProps1.xml><?xml version="1.0" encoding="utf-8"?>
-<ds:datastoreItem xmlns:ds="http://schemas.openxmlformats.org/officeDocument/2006/customXml" ds:itemID="{4FEAC0C4-3430-42B8-A534-BB843CC97F79}">
+<ds:datastoreItem xmlns:ds="http://schemas.openxmlformats.org/officeDocument/2006/customXml" ds:itemID="{25125390-B0C4-4A67-BA56-8FC4E24F9178}">
   <ds:schemaRefs>
     <ds:schemaRef ds:uri="http://schemas.openxmlformats.org/officeDocument/2006/bibliography"/>
   </ds:schemaRefs>

</xml_diff>